<commit_message>
Topico 1 - Visão do Projeto
</commit_message>
<xml_diff>
--- a/Pesquisa e Inovação/Tópico 1 - Visão do Projeto (MonkeysHealthcare).docx
+++ b/Pesquisa e Inovação/Tópico 1 - Visão do Projeto (MonkeysHealthcare).docx
@@ -150,7 +150,7 @@
           <w:sz w:val="24"/>
           <w:szCs w:val="24"/>
         </w:rPr>
-        <w:t>;</w:t>
+        <w:t>.</w:t>
       </w:r>
     </w:p>
     <w:p>
@@ -204,7 +204,23 @@
           <w:szCs w:val="24"/>
         </w:rPr>
         <w:tab/>
-        <w:t>Angélica Cassoli – 52119;</w:t>
+        <w:t xml:space="preserve">Angélica </w:t>
+      </w:r>
+      <w:proofErr w:type="spellStart"/>
+      <w:r>
+        <w:rPr>
+          <w:sz w:val="24"/>
+          <w:szCs w:val="24"/>
+        </w:rPr>
+        <w:t>Cassoli</w:t>
+      </w:r>
+      <w:proofErr w:type="spellEnd"/>
+      <w:r>
+        <w:rPr>
+          <w:sz w:val="24"/>
+          <w:szCs w:val="24"/>
+        </w:rPr>
+        <w:t xml:space="preserve"> – 52119;</w:t>
       </w:r>
       <w:r>
         <w:rPr>
@@ -227,7 +243,23 @@
           <w:sz w:val="24"/>
           <w:szCs w:val="24"/>
         </w:rPr>
-        <w:t>Daniel Bertucci – 52061;</w:t>
+        <w:t xml:space="preserve">Daniel </w:t>
+      </w:r>
+      <w:proofErr w:type="spellStart"/>
+      <w:r>
+        <w:rPr>
+          <w:sz w:val="24"/>
+          <w:szCs w:val="24"/>
+        </w:rPr>
+        <w:t>Bertucci</w:t>
+      </w:r>
+      <w:proofErr w:type="spellEnd"/>
+      <w:r>
+        <w:rPr>
+          <w:sz w:val="24"/>
+          <w:szCs w:val="24"/>
+        </w:rPr>
+        <w:t xml:space="preserve"> – 52061;</w:t>
       </w:r>
     </w:p>
     <w:p>
@@ -357,13 +389,31 @@
         </w:rPr>
         <w:t xml:space="preserve">Nome do grupo: </w:t>
       </w:r>
-      <w:r>
-        <w:rPr>
-          <w:sz w:val="24"/>
-          <w:szCs w:val="24"/>
-        </w:rPr>
-        <w:t>Monkeys Healthcare</w:t>
-      </w:r>
+      <w:proofErr w:type="spellStart"/>
+      <w:r>
+        <w:rPr>
+          <w:sz w:val="24"/>
+          <w:szCs w:val="24"/>
+        </w:rPr>
+        <w:t>Monkeys</w:t>
+      </w:r>
+      <w:proofErr w:type="spellEnd"/>
+      <w:r>
+        <w:rPr>
+          <w:sz w:val="24"/>
+          <w:szCs w:val="24"/>
+        </w:rPr>
+        <w:t xml:space="preserve"> </w:t>
+      </w:r>
+      <w:proofErr w:type="spellStart"/>
+      <w:r>
+        <w:rPr>
+          <w:sz w:val="24"/>
+          <w:szCs w:val="24"/>
+        </w:rPr>
+        <w:t>Healthcare</w:t>
+      </w:r>
+      <w:proofErr w:type="spellEnd"/>
       <w:r>
         <w:rPr>
           <w:sz w:val="24"/>
@@ -387,6 +437,69 @@
           <w:szCs w:val="24"/>
         </w:rPr>
       </w:pPr>
+      <w:r>
+        <w:rPr>
+          <w:sz w:val="24"/>
+          <w:szCs w:val="24"/>
+        </w:rPr>
+        <w:drawing>
+          <wp:anchor distT="0" distB="0" distL="114300" distR="114300" simplePos="0" relativeHeight="251661312" behindDoc="0" locked="0" layoutInCell="1" allowOverlap="1">
+            <wp:simplePos x="0" y="0"/>
+            <wp:positionH relativeFrom="column">
+              <wp:posOffset>-729615</wp:posOffset>
+            </wp:positionH>
+            <wp:positionV relativeFrom="paragraph">
+              <wp:posOffset>2966720</wp:posOffset>
+            </wp:positionV>
+            <wp:extent cx="1711325" cy="365760"/>
+            <wp:effectExtent l="0" t="0" r="3175" b="0"/>
+            <wp:wrapSquare wrapText="bothSides"/>
+            <wp:docPr id="5" name="Imagem 4"/>
+            <wp:cNvGraphicFramePr>
+              <a:graphicFrameLocks xmlns:a="http://schemas.openxmlformats.org/drawingml/2006/main" noChangeAspect="1"/>
+            </wp:cNvGraphicFramePr>
+            <a:graphic xmlns:a="http://schemas.openxmlformats.org/drawingml/2006/main">
+              <a:graphicData uri="http://schemas.openxmlformats.org/drawingml/2006/picture">
+                <pic:pic xmlns:pic="http://schemas.openxmlformats.org/drawingml/2006/picture">
+                  <pic:nvPicPr>
+                    <pic:cNvPr id="5" name="Imagem 4"/>
+                    <pic:cNvPicPr>
+                      <a:picLocks noChangeAspect="1"/>
+                    </pic:cNvPicPr>
+                  </pic:nvPicPr>
+                  <pic:blipFill>
+                    <a:blip r:embed="rId9" cstate="print">
+                      <a:extLst>
+                        <a:ext uri="{28A0092B-C50C-407E-A947-70E740481C1C}">
+                          <a14:useLocalDpi xmlns:a14="http://schemas.microsoft.com/office/drawing/2010/main" val="0"/>
+                        </a:ext>
+                      </a:extLst>
+                    </a:blip>
+                    <a:stretch>
+                      <a:fillRect/>
+                    </a:stretch>
+                  </pic:blipFill>
+                  <pic:spPr>
+                    <a:xfrm>
+                      <a:off x="0" y="0"/>
+                      <a:ext cx="1711325" cy="365760"/>
+                    </a:xfrm>
+                    <a:prstGeom prst="rect">
+                      <a:avLst/>
+                    </a:prstGeom>
+                  </pic:spPr>
+                </pic:pic>
+              </a:graphicData>
+            </a:graphic>
+            <wp14:sizeRelH relativeFrom="margin">
+              <wp14:pctWidth>0</wp14:pctWidth>
+            </wp14:sizeRelH>
+            <wp14:sizeRelV relativeFrom="margin">
+              <wp14:pctHeight>0</wp14:pctHeight>
+            </wp14:sizeRelV>
+          </wp:anchor>
+        </w:drawing>
+      </w:r>
       <w:r>
         <w:rPr>
           <w:noProof/>
@@ -418,7 +531,7 @@
                     <pic:cNvPicPr/>
                   </pic:nvPicPr>
                   <pic:blipFill>
-                    <a:blip r:embed="rId9">
+                    <a:blip r:embed="rId10">
                       <a:extLst>
                         <a:ext uri="{28A0092B-C50C-407E-A947-70E740481C1C}">
                           <a14:useLocalDpi xmlns:a14="http://schemas.microsoft.com/office/drawing/2010/main" val="0"/>
@@ -492,11 +605,21 @@
     </w:p>
     <w:p>
       <w:pPr>
-        <w:rPr>
-          <w:sz w:val="24"/>
-          <w:szCs w:val="24"/>
-        </w:rPr>
-      </w:pPr>
+        <w:tabs>
+          <w:tab w:val="left" w:pos="3031"/>
+        </w:tabs>
+        <w:rPr>
+          <w:sz w:val="24"/>
+          <w:szCs w:val="24"/>
+        </w:rPr>
+      </w:pPr>
+      <w:r>
+        <w:rPr>
+          <w:sz w:val="24"/>
+          <w:szCs w:val="24"/>
+        </w:rPr>
+        <w:tab/>
+      </w:r>
     </w:p>
     <w:p>
       <w:pPr>
@@ -561,7 +684,307 @@
           <w:b/>
           <w:sz w:val="24"/>
         </w:rPr>
-        <w:t xml:space="preserve"> Mercado IoT e números</w:t>
+        <w:t xml:space="preserve"> </w:t>
+      </w:r>
+    </w:p>
+    <w:p>
+      <w:pPr>
+        <w:spacing w:after="0"/>
+        <w:ind w:firstLine="708"/>
+        <w:jc w:val="both"/>
+        <w:rPr>
+          <w:rFonts w:cs="Arial"/>
+          <w:b/>
+          <w:sz w:val="24"/>
+        </w:rPr>
+      </w:pPr>
+      <w:r>
+        <w:rPr>
+          <w:rFonts w:cs="Arial"/>
+          <w:b/>
+          <w:sz w:val="24"/>
+        </w:rPr>
+        <w:t xml:space="preserve">- </w:t>
+      </w:r>
+      <w:r>
+        <w:rPr>
+          <w:rFonts w:cs="Arial"/>
+          <w:b/>
+          <w:sz w:val="24"/>
+        </w:rPr>
+        <w:t xml:space="preserve">Mercado </w:t>
+      </w:r>
+      <w:proofErr w:type="spellStart"/>
+      <w:r>
+        <w:rPr>
+          <w:rFonts w:cs="Arial"/>
+          <w:b/>
+          <w:sz w:val="24"/>
+        </w:rPr>
+        <w:t>IoT</w:t>
+      </w:r>
+      <w:proofErr w:type="spellEnd"/>
+      <w:r>
+        <w:rPr>
+          <w:rFonts w:cs="Arial"/>
+          <w:b/>
+          <w:sz w:val="24"/>
+        </w:rPr>
+        <w:t>:</w:t>
+      </w:r>
+      <w:r>
+        <w:rPr>
+          <w:rFonts w:cs="Arial"/>
+          <w:sz w:val="24"/>
+        </w:rPr>
+        <w:t xml:space="preserve"> O projeto está inteiramente voltado e tem a necessidade de tecnologias </w:t>
+      </w:r>
+      <w:proofErr w:type="spellStart"/>
+      <w:r>
+        <w:rPr>
+          <w:rFonts w:cs="Arial"/>
+          <w:sz w:val="24"/>
+        </w:rPr>
+        <w:t>IoT</w:t>
+      </w:r>
+      <w:proofErr w:type="spellEnd"/>
+      <w:r>
+        <w:rPr>
+          <w:rFonts w:cs="Arial"/>
+          <w:sz w:val="24"/>
+        </w:rPr>
+        <w:t xml:space="preserve">. </w:t>
+      </w:r>
+      <w:r>
+        <w:rPr>
+          <w:rFonts w:cs="Arial"/>
+          <w:sz w:val="24"/>
+        </w:rPr>
+        <w:t xml:space="preserve">A </w:t>
+      </w:r>
+      <w:proofErr w:type="spellStart"/>
+      <w:r>
+        <w:rPr>
+          <w:rFonts w:cs="Arial"/>
+          <w:sz w:val="24"/>
+        </w:rPr>
+        <w:t>Monkeys</w:t>
+      </w:r>
+      <w:proofErr w:type="spellEnd"/>
+      <w:r>
+        <w:rPr>
+          <w:rFonts w:cs="Arial"/>
+          <w:sz w:val="24"/>
+        </w:rPr>
+        <w:t xml:space="preserve"> </w:t>
+      </w:r>
+      <w:proofErr w:type="spellStart"/>
+      <w:r>
+        <w:rPr>
+          <w:rFonts w:cs="Arial"/>
+          <w:sz w:val="24"/>
+        </w:rPr>
+        <w:t>Healthcare</w:t>
+      </w:r>
+      <w:proofErr w:type="spellEnd"/>
+      <w:r>
+        <w:rPr>
+          <w:rFonts w:cs="Arial"/>
+          <w:sz w:val="24"/>
+        </w:rPr>
+        <w:t xml:space="preserve"> </w:t>
+      </w:r>
+      <w:r>
+        <w:rPr>
+          <w:rFonts w:cs="Arial"/>
+          <w:sz w:val="24"/>
+        </w:rPr>
+        <w:t xml:space="preserve">Atualmente, no princípio da ideia, as tecnologias que serão utilizadas são simples. Iremos utilizar placas </w:t>
+      </w:r>
+      <w:proofErr w:type="spellStart"/>
+      <w:r>
+        <w:rPr>
+          <w:rFonts w:cs="Arial"/>
+          <w:sz w:val="24"/>
+        </w:rPr>
+        <w:t>Arduino</w:t>
+      </w:r>
+      <w:proofErr w:type="spellEnd"/>
+      <w:r>
+        <w:rPr>
+          <w:rFonts w:cs="Arial"/>
+          <w:sz w:val="24"/>
+        </w:rPr>
+        <w:t xml:space="preserve"> Uno R3</w:t>
+      </w:r>
+      <w:r>
+        <w:rPr>
+          <w:rFonts w:cs="Arial"/>
+          <w:sz w:val="24"/>
+        </w:rPr>
+        <w:t>, sensores LM35 (Temperatura) e DHT11 (Temperatura e umidade). Com a evolução do projeto, suas tecnologias tendem a evoluir continuamente. Visamos utilizar de tecnologias móveis (GPS e comunicação Wireless) e muitas outras formas de aprimorar a ideia futuramente.</w:t>
+      </w:r>
+    </w:p>
+    <w:p>
+      <w:pPr>
+        <w:spacing w:after="0"/>
+        <w:ind w:firstLine="708"/>
+        <w:jc w:val="both"/>
+        <w:rPr>
+          <w:rFonts w:cs="Arial"/>
+          <w:b/>
+          <w:sz w:val="24"/>
+        </w:rPr>
+      </w:pPr>
+    </w:p>
+    <w:p>
+      <w:pPr>
+        <w:spacing w:after="0"/>
+        <w:ind w:firstLine="708"/>
+        <w:jc w:val="both"/>
+        <w:rPr>
+          <w:rFonts w:cs="Arial"/>
+          <w:sz w:val="24"/>
+        </w:rPr>
+      </w:pPr>
+      <w:r>
+        <w:rPr>
+          <w:rFonts w:cs="Arial"/>
+          <w:b/>
+          <w:sz w:val="24"/>
+        </w:rPr>
+        <w:t>- N</w:t>
+      </w:r>
+      <w:r>
+        <w:rPr>
+          <w:rFonts w:cs="Arial"/>
+          <w:b/>
+          <w:sz w:val="24"/>
+        </w:rPr>
+        <w:t>úmeros</w:t>
+      </w:r>
+      <w:r>
+        <w:rPr>
+          <w:rFonts w:cs="Arial"/>
+          <w:b/>
+          <w:sz w:val="24"/>
+        </w:rPr>
+        <w:t>:</w:t>
+      </w:r>
+      <w:r>
+        <w:rPr>
+          <w:rFonts w:cs="Arial"/>
+          <w:sz w:val="24"/>
+        </w:rPr>
+        <w:t xml:space="preserve"> </w:t>
+      </w:r>
+      <w:r>
+        <w:rPr>
+          <w:rFonts w:cs="Arial"/>
+          <w:sz w:val="24"/>
+        </w:rPr>
+        <w:t>Em uma megalópole como São Paulo, o mercado de laboratórios para análises clínicas ganha espaço tanto no setor privado como no público. Possuindo 44 unidades hospitalares</w:t>
+      </w:r>
+      <w:r>
+        <w:rPr>
+          <w:rFonts w:cs="Arial"/>
+          <w:sz w:val="24"/>
+        </w:rPr>
+        <w:t xml:space="preserve"> </w:t>
+      </w:r>
+      <w:r>
+        <w:rPr>
+          <w:rFonts w:cs="Arial"/>
+          <w:sz w:val="24"/>
+        </w:rPr>
+        <w:t>de alta complexidade, há uma grande necessidade para que os seus laboratórios internos, seja de análises clínicas como as parasitológicas, ou para fins específicos, como hemocentros, demandam tecnologias que garantam a segurança e a qualidade das amostras e seus consequentes resultados. No setor privado, nos últimos anos, o mercado de medicina diagnóstica tem sido palco de aquisições agressivas, lideradas pelos gigantes Diagnósticos da América (</w:t>
+      </w:r>
+      <w:proofErr w:type="spellStart"/>
+      <w:r>
+        <w:rPr>
+          <w:rFonts w:cs="Arial"/>
+          <w:sz w:val="24"/>
+        </w:rPr>
+        <w:t>Dasa</w:t>
+      </w:r>
+      <w:proofErr w:type="spellEnd"/>
+      <w:r>
+        <w:rPr>
+          <w:rFonts w:cs="Arial"/>
+          <w:sz w:val="24"/>
+        </w:rPr>
+        <w:t>) e Grupo Fleury. Entre 2002 e 2012, os dois grupos compraram nada menos que 40 empresas de análises clínicas, de tal modo que apresentam um grande nicho de mercado capazes de serem</w:t>
+      </w:r>
+      <w:r>
+        <w:rPr>
+          <w:rFonts w:cs="Arial"/>
+          <w:sz w:val="24"/>
+        </w:rPr>
+        <w:t xml:space="preserve"> atendidos pela </w:t>
+      </w:r>
+      <w:proofErr w:type="spellStart"/>
+      <w:r>
+        <w:rPr>
+          <w:rFonts w:cs="Arial"/>
+          <w:sz w:val="24"/>
+        </w:rPr>
+        <w:t>Monkeys</w:t>
+      </w:r>
+      <w:proofErr w:type="spellEnd"/>
+      <w:r>
+        <w:rPr>
+          <w:rFonts w:cs="Arial"/>
+          <w:sz w:val="24"/>
+        </w:rPr>
+        <w:t xml:space="preserve"> </w:t>
+      </w:r>
+      <w:proofErr w:type="spellStart"/>
+      <w:r>
+        <w:rPr>
+          <w:rFonts w:cs="Arial"/>
+          <w:sz w:val="24"/>
+        </w:rPr>
+        <w:t>Health</w:t>
+      </w:r>
+      <w:r>
+        <w:rPr>
+          <w:rFonts w:cs="Arial"/>
+          <w:sz w:val="24"/>
+        </w:rPr>
+        <w:t>C</w:t>
+      </w:r>
+      <w:r>
+        <w:rPr>
+          <w:rFonts w:cs="Arial"/>
+          <w:sz w:val="24"/>
+        </w:rPr>
+        <w:t>are</w:t>
+      </w:r>
+      <w:proofErr w:type="spellEnd"/>
+      <w:r>
+        <w:rPr>
+          <w:rFonts w:cs="Arial"/>
+          <w:sz w:val="24"/>
+        </w:rPr>
+        <w:t>.</w:t>
+      </w:r>
+    </w:p>
+    <w:p>
+      <w:pPr>
+        <w:spacing w:after="0"/>
+        <w:ind w:firstLine="708"/>
+        <w:jc w:val="both"/>
+        <w:rPr>
+          <w:rFonts w:cs="Arial"/>
+          <w:sz w:val="24"/>
+        </w:rPr>
+      </w:pPr>
+      <w:r>
+        <w:rPr>
+          <w:rFonts w:cs="Arial"/>
+          <w:sz w:val="24"/>
+        </w:rPr>
+        <w:t>No setor da Educação, São Paulo possui uma grande malha de Universidades, Faculdades e Centros Tecnológicos, públicos e privados, ultrapassando um montante de mais de 100 unidades de 65-75 Faculdades. No entanto, é válido considerar que nem todos esses centros educacionais possuem laboratórios de análises clínicas, ficando estes mais restritos a campus e unidades que possuam cursos de graduação e pós-graduação na área da Saúde e Biológicas. Ademais, em uma mesma Universidade, pode-se entre dezenas a centenas de laboratórios, como no complexo do Instituto de Química, da Universidade de São Paulo, que consta com 12 grupos laboratoriais, cada qual com um prédio com dezenas de laboratórios individuais.</w:t>
       </w:r>
     </w:p>
     <w:p>
@@ -571,75 +994,308 @@
         <w:jc w:val="both"/>
         <w:rPr>
           <w:rFonts w:cs="Arial"/>
-          <w:b/>
-          <w:sz w:val="24"/>
-        </w:rPr>
-      </w:pPr>
-    </w:p>
-    <w:p>
-      <w:pPr>
+          <w:sz w:val="24"/>
+        </w:rPr>
+      </w:pPr>
+    </w:p>
+    <w:p>
+      <w:pPr>
+        <w:spacing w:after="0"/>
         <w:ind w:firstLine="360"/>
         <w:jc w:val="both"/>
         <w:rPr>
           <w:rFonts w:cs="Arial"/>
-          <w:sz w:val="24"/>
-        </w:rPr>
-      </w:pPr>
-      <w:r>
-        <w:rPr>
-          <w:rFonts w:cs="Arial"/>
-          <w:b/>
-          <w:sz w:val="24"/>
-        </w:rPr>
-        <w:t xml:space="preserve">Objetivo da Solução: </w:t>
-      </w:r>
-      <w:r>
-        <w:rPr>
-          <w:rFonts w:cs="Arial"/>
-          <w:sz w:val="24"/>
-        </w:rPr>
-        <w:t xml:space="preserve">Pensado no ramo laboratorial, com ênfase na área da saúde, a </w:t>
-      </w:r>
-      <w:r>
-        <w:rPr>
-          <w:rFonts w:cs="Arial"/>
-          <w:b/>
-          <w:sz w:val="24"/>
-        </w:rPr>
-        <w:t>Monkeys Healthcare</w:t>
-      </w:r>
-      <w:r>
-        <w:rPr>
-          <w:rFonts w:cs="Arial"/>
-          <w:sz w:val="24"/>
-        </w:rPr>
-        <w:t xml:space="preserve"> monitora a temperatura e umidade em tempo real via app (smartphones e PC), alertando quando a temperatura e umidade não estão como o usuário deseja</w:t>
-      </w:r>
-      <w:r>
-        <w:rPr>
-          <w:rFonts w:cs="Arial"/>
-          <w:sz w:val="24"/>
-        </w:rPr>
-        <w:t xml:space="preserve"> ou pré-configurou,</w:t>
-      </w:r>
-      <w:r>
-        <w:rPr>
-          <w:rFonts w:cs="Arial"/>
-          <w:sz w:val="24"/>
-        </w:rPr>
-        <w:t xml:space="preserve"> exibe gráficos e correlações da temperatura e umidade.</w:t>
-      </w:r>
-    </w:p>
-    <w:p>
-      <w:pPr>
+          <w:color w:val="808080" w:themeColor="background1" w:themeShade="80"/>
+          <w:sz w:val="18"/>
+        </w:rPr>
+      </w:pPr>
+      <w:r>
+        <w:rPr>
+          <w:rFonts w:cs="Arial"/>
+          <w:color w:val="808080" w:themeColor="background1" w:themeShade="80"/>
+          <w:sz w:val="18"/>
+        </w:rPr>
+        <w:t>Referências</w:t>
+      </w:r>
+      <w:r>
+        <w:rPr>
+          <w:rFonts w:cs="Arial"/>
+          <w:color w:val="808080" w:themeColor="background1" w:themeShade="80"/>
+          <w:sz w:val="18"/>
+        </w:rPr>
+        <w:t>:</w:t>
+      </w:r>
+    </w:p>
+    <w:p>
+      <w:pPr>
+        <w:spacing w:after="0"/>
         <w:ind w:firstLine="360"/>
         <w:jc w:val="both"/>
         <w:rPr>
-          <w:b/>
-          <w:sz w:val="24"/>
-          <w:szCs w:val="24"/>
-        </w:rPr>
-      </w:pPr>
+          <w:rFonts w:cs="Arial"/>
+          <w:color w:val="808080" w:themeColor="background1" w:themeShade="80"/>
+          <w:sz w:val="18"/>
+        </w:rPr>
+      </w:pPr>
+      <w:r>
+        <w:rPr>
+          <w:rFonts w:cs="Arial"/>
+          <w:color w:val="808080" w:themeColor="background1" w:themeShade="80"/>
+          <w:sz w:val="18"/>
+        </w:rPr>
+        <w:t>Universidade de São Paulo. Instituto de Química. Laboratórios. [</w:t>
+      </w:r>
+      <w:proofErr w:type="gramStart"/>
+      <w:r>
+        <w:rPr>
+          <w:rFonts w:cs="Arial"/>
+          <w:color w:val="808080" w:themeColor="background1" w:themeShade="80"/>
+          <w:sz w:val="18"/>
+        </w:rPr>
+        <w:t>website</w:t>
+      </w:r>
+      <w:proofErr w:type="gramEnd"/>
+      <w:r>
+        <w:rPr>
+          <w:rFonts w:cs="Arial"/>
+          <w:color w:val="808080" w:themeColor="background1" w:themeShade="80"/>
+          <w:sz w:val="18"/>
+        </w:rPr>
+        <w:t>]. São Paulo, 2018.</w:t>
+      </w:r>
+    </w:p>
+    <w:p>
+      <w:pPr>
+        <w:spacing w:after="0"/>
+        <w:ind w:firstLine="360"/>
+        <w:jc w:val="both"/>
+        <w:rPr>
+          <w:rFonts w:cs="Arial"/>
+          <w:color w:val="808080" w:themeColor="background1" w:themeShade="80"/>
+          <w:sz w:val="18"/>
+        </w:rPr>
+      </w:pPr>
+      <w:r>
+        <w:rPr>
+          <w:rFonts w:cs="Arial"/>
+          <w:color w:val="808080" w:themeColor="background1" w:themeShade="80"/>
+          <w:sz w:val="18"/>
+        </w:rPr>
+        <w:t>Opinião e Notícia. Exames Clínicos. Os gigantes da medicina diagnóstica. São Paulo, 2016.</w:t>
+      </w:r>
+    </w:p>
+    <w:p>
+      <w:pPr>
+        <w:spacing w:after="0"/>
+        <w:ind w:firstLine="360"/>
+        <w:jc w:val="both"/>
+        <w:rPr>
+          <w:rFonts w:cs="Arial"/>
+          <w:color w:val="808080" w:themeColor="background1" w:themeShade="80"/>
+          <w:sz w:val="18"/>
+        </w:rPr>
+      </w:pPr>
+      <w:r>
+        <w:rPr>
+          <w:rFonts w:cs="Arial"/>
+          <w:color w:val="808080" w:themeColor="background1" w:themeShade="80"/>
+          <w:sz w:val="18"/>
+        </w:rPr>
+        <w:t>Wikipédia fichário. Categoria: Hospitais da Cidade de São Paulo. 2018.</w:t>
+      </w:r>
+    </w:p>
+    <w:p>
+      <w:pPr>
+        <w:spacing w:after="0"/>
+        <w:ind w:firstLine="360"/>
+        <w:jc w:val="both"/>
+        <w:rPr>
+          <w:rFonts w:cs="Arial"/>
+          <w:color w:val="808080" w:themeColor="background1" w:themeShade="80"/>
+          <w:sz w:val="18"/>
+        </w:rPr>
+      </w:pPr>
+      <w:r>
+        <w:rPr>
+          <w:rFonts w:cs="Arial"/>
+          <w:color w:val="808080" w:themeColor="background1" w:themeShade="80"/>
+          <w:sz w:val="18"/>
+        </w:rPr>
+        <w:t>Wikipédia fichário. Categoria: Centros Universitários da Cidade de São Paulo. 2018.</w:t>
+      </w:r>
+    </w:p>
+    <w:p>
+      <w:pPr>
+        <w:spacing w:after="0"/>
+        <w:ind w:firstLine="360"/>
+        <w:jc w:val="both"/>
+        <w:rPr>
+          <w:rFonts w:cs="Arial"/>
+          <w:color w:val="808080" w:themeColor="background1" w:themeShade="80"/>
+          <w:sz w:val="18"/>
+        </w:rPr>
+      </w:pPr>
+      <w:proofErr w:type="spellStart"/>
+      <w:r>
+        <w:rPr>
+          <w:rFonts w:cs="Arial"/>
+          <w:color w:val="808080" w:themeColor="background1" w:themeShade="80"/>
+          <w:sz w:val="18"/>
+        </w:rPr>
+        <w:t>TeleListas</w:t>
+      </w:r>
+      <w:proofErr w:type="spellEnd"/>
+      <w:r>
+        <w:rPr>
+          <w:rFonts w:cs="Arial"/>
+          <w:color w:val="808080" w:themeColor="background1" w:themeShade="80"/>
+          <w:sz w:val="18"/>
+        </w:rPr>
+        <w:t>. Faculdades em São Paulo. 2018.</w:t>
+      </w:r>
+    </w:p>
+    <w:p>
+      <w:pPr>
+        <w:spacing w:after="0"/>
+        <w:ind w:firstLine="360"/>
+        <w:jc w:val="both"/>
+        <w:rPr>
+          <w:rFonts w:cs="Arial"/>
+          <w:b/>
+          <w:sz w:val="24"/>
+        </w:rPr>
+      </w:pPr>
+    </w:p>
+    <w:p>
+      <w:pPr>
+        <w:ind w:firstLine="360"/>
+        <w:jc w:val="both"/>
+        <w:rPr>
+          <w:rFonts w:cs="Arial"/>
+          <w:sz w:val="24"/>
+        </w:rPr>
+      </w:pPr>
+      <w:r>
+        <w:rPr>
+          <w:rFonts w:cs="Arial"/>
+          <w:b/>
+          <w:sz w:val="24"/>
+        </w:rPr>
+        <w:lastRenderedPageBreak/>
+        <w:t xml:space="preserve">Objetivo da Solução: </w:t>
+      </w:r>
+      <w:r>
+        <w:rPr>
+          <w:rFonts w:cs="Arial"/>
+          <w:sz w:val="24"/>
+        </w:rPr>
+        <w:t xml:space="preserve">Pensado no ramo laboratorial, com ênfase na área da saúde, a </w:t>
+      </w:r>
+      <w:proofErr w:type="spellStart"/>
+      <w:r>
+        <w:rPr>
+          <w:rFonts w:cs="Arial"/>
+          <w:b/>
+          <w:sz w:val="24"/>
+        </w:rPr>
+        <w:t>Monkeys</w:t>
+      </w:r>
+      <w:proofErr w:type="spellEnd"/>
+      <w:r>
+        <w:rPr>
+          <w:rFonts w:cs="Arial"/>
+          <w:b/>
+          <w:sz w:val="24"/>
+        </w:rPr>
+        <w:t xml:space="preserve"> </w:t>
+      </w:r>
+      <w:proofErr w:type="spellStart"/>
+      <w:r>
+        <w:rPr>
+          <w:rFonts w:cs="Arial"/>
+          <w:b/>
+          <w:sz w:val="24"/>
+        </w:rPr>
+        <w:t>Healthcare</w:t>
+      </w:r>
+      <w:proofErr w:type="spellEnd"/>
+      <w:r>
+        <w:rPr>
+          <w:rFonts w:cs="Arial"/>
+          <w:sz w:val="24"/>
+        </w:rPr>
+        <w:t xml:space="preserve"> monitora a temperatura e umidade em tempo real via </w:t>
+      </w:r>
+      <w:proofErr w:type="spellStart"/>
+      <w:r>
+        <w:rPr>
+          <w:rFonts w:cs="Arial"/>
+          <w:sz w:val="24"/>
+        </w:rPr>
+        <w:t>app</w:t>
+      </w:r>
+      <w:proofErr w:type="spellEnd"/>
+      <w:r>
+        <w:rPr>
+          <w:rFonts w:cs="Arial"/>
+          <w:sz w:val="24"/>
+        </w:rPr>
+        <w:t xml:space="preserve"> (smartphones e PC), alertando quando a temperatura e umidade não estão como o usuário deseja</w:t>
+      </w:r>
+      <w:r>
+        <w:rPr>
+          <w:rFonts w:cs="Arial"/>
+          <w:sz w:val="24"/>
+        </w:rPr>
+        <w:t xml:space="preserve"> ou </w:t>
+      </w:r>
+      <w:proofErr w:type="spellStart"/>
+      <w:r>
+        <w:rPr>
+          <w:rFonts w:cs="Arial"/>
+          <w:sz w:val="24"/>
+        </w:rPr>
+        <w:t>pré</w:t>
+      </w:r>
+      <w:proofErr w:type="spellEnd"/>
+      <w:r>
+        <w:rPr>
+          <w:rFonts w:cs="Arial"/>
+          <w:sz w:val="24"/>
+        </w:rPr>
+        <w:t>-configurou,</w:t>
+      </w:r>
+      <w:r>
+        <w:rPr>
+          <w:rFonts w:cs="Arial"/>
+          <w:sz w:val="24"/>
+        </w:rPr>
+        <w:t xml:space="preserve"> exibe gráficos e correlações da temperatura e umidade.</w:t>
+      </w:r>
+    </w:p>
+    <w:p>
+      <w:pPr>
+        <w:ind w:firstLine="360"/>
+        <w:jc w:val="both"/>
+        <w:rPr>
+          <w:rFonts w:cs="Arial"/>
+          <w:b/>
+          <w:sz w:val="24"/>
+        </w:rPr>
+      </w:pPr>
+    </w:p>
+    <w:p>
+      <w:pPr>
+        <w:ind w:firstLine="360"/>
+        <w:jc w:val="both"/>
+        <w:rPr>
+          <w:b/>
+          <w:sz w:val="24"/>
+          <w:szCs w:val="24"/>
+        </w:rPr>
+      </w:pPr>
+      <w:bookmarkStart w:id="0" w:name="_GoBack"/>
+      <w:bookmarkEnd w:id="0"/>
       <w:r>
         <w:rPr>
           <w:rFonts w:cs="Arial"/>
@@ -673,7 +1329,7 @@
                     </pic:cNvPicPr>
                   </pic:nvPicPr>
                   <pic:blipFill>
-                    <a:blip r:embed="rId10">
+                    <a:blip r:embed="rId11">
                       <a:extLst>
                         <a:ext uri="{28A0092B-C50C-407E-A947-70E740481C1C}">
                           <a14:useLocalDpi xmlns:a14="http://schemas.microsoft.com/office/drawing/2010/main" val="0"/>
@@ -718,21 +1374,9 @@
         </w:rPr>
         <w:t>Diagrama de Arquitetura (desenho da solução):</w:t>
       </w:r>
-      <w:bookmarkStart w:id="0" w:name="_GoBack"/>
-    </w:p>
-    <w:bookmarkEnd w:id="0"/>
-    <w:p>
-      <w:pPr>
-        <w:spacing w:after="0"/>
-        <w:ind w:firstLine="360"/>
-        <w:jc w:val="both"/>
-        <w:rPr>
-          <w:rFonts w:cs="Arial"/>
-          <w:sz w:val="24"/>
-        </w:rPr>
-      </w:pPr>
     </w:p>
     <w:sectPr>
+      <w:footerReference w:type="default" r:id="rId12"/>
       <w:pgSz w:w="11906" w:h="16838"/>
       <w:pgMar w:top="1417" w:right="1701" w:bottom="1417" w:left="1701" w:header="708" w:footer="708" w:gutter="0"/>
       <w:cols w:space="708"/>
@@ -765,6 +1409,16 @@
     </w:p>
   </w:endnote>
 </w:endnotes>
+</file>
+
+<file path=word/footer1.xml><?xml version="1.0" encoding="utf-8"?>
+<w:ftr xmlns:wpc="http://schemas.microsoft.com/office/word/2010/wordprocessingCanvas" xmlns:mc="http://schemas.openxmlformats.org/markup-compatibility/2006" xmlns:o="urn:schemas-microsoft-com:office:office" xmlns:r="http://schemas.openxmlformats.org/officeDocument/2006/relationships" xmlns:m="http://schemas.openxmlformats.org/officeDocument/2006/math" xmlns:v="urn:schemas-microsoft-com:vml" xmlns:wp14="http://schemas.microsoft.com/office/word/2010/wordprocessingDrawing" xmlns:wp="http://schemas.openxmlformats.org/drawingml/2006/wordprocessingDrawing" xmlns:w10="urn:schemas-microsoft-com:office:word" xmlns:w="http://schemas.openxmlformats.org/wordprocessingml/2006/main" xmlns:w14="http://schemas.microsoft.com/office/word/2010/wordml" xmlns:w15="http://schemas.microsoft.com/office/word/2012/wordml" xmlns:wpg="http://schemas.microsoft.com/office/word/2010/wordprocessingGroup" xmlns:wpi="http://schemas.microsoft.com/office/word/2010/wordprocessingInk" xmlns:wne="http://schemas.microsoft.com/office/word/2006/wordml" xmlns:wps="http://schemas.microsoft.com/office/word/2010/wordprocessingShape" mc:Ignorable="w14 w15 wp14">
+  <w:p>
+    <w:pPr>
+      <w:pStyle w:val="Rodap"/>
+    </w:pPr>
+  </w:p>
+</w:ftr>
 </file>
 
 <file path=word/footnotes.xml><?xml version="1.0" encoding="utf-8"?>
@@ -1469,7 +2123,6 @@
   <w:style w:type="character" w:default="1" w:styleId="Fontepargpadro">
     <w:name w:val="Default Paragraph Font"/>
     <w:uiPriority w:val="1"/>
-    <w:semiHidden/>
     <w:unhideWhenUsed/>
   </w:style>
   <w:style w:type="table" w:default="1" w:styleId="Tabelanormal">
@@ -1965,7 +2618,7 @@
 </file>
 
 <file path=customXml/itemProps1.xml><?xml version="1.0" encoding="utf-8"?>
-<ds:datastoreItem xmlns:ds="http://schemas.openxmlformats.org/officeDocument/2006/customXml" ds:itemID="{CD0D153A-533E-4406-BF56-4A5A1DA31668}">
+<ds:datastoreItem xmlns:ds="http://schemas.openxmlformats.org/officeDocument/2006/customXml" ds:itemID="{8CB4B993-C94E-41FB-BA0B-7F57C9AE37B6}">
   <ds:schemaRefs>
     <ds:schemaRef ds:uri="http://schemas.openxmlformats.org/officeDocument/2006/bibliography"/>
   </ds:schemaRefs>

</xml_diff>

<commit_message>
Atualização Apresentação Projeto - pós verificação da Profa Marise
</commit_message>
<xml_diff>
--- a/Pesquisa e Inovação/Tópico 1 - Visão do Projeto (MonkeysHealthcare).docx
+++ b/Pesquisa e Inovação/Tópico 1 - Visão do Projeto (MonkeysHealthcare).docx
@@ -439,8 +439,10 @@
       </w:pPr>
       <w:r>
         <w:rPr>
-          <w:sz w:val="24"/>
-          <w:szCs w:val="24"/>
+          <w:noProof/>
+          <w:sz w:val="24"/>
+          <w:szCs w:val="24"/>
+          <w:lang w:eastAsia="pt-BR"/>
         </w:rPr>
         <w:drawing>
           <wp:anchor distT="0" distB="0" distL="114300" distR="114300" simplePos="0" relativeHeight="251661312" behindDoc="0" locked="0" layoutInCell="1" allowOverlap="1">
@@ -1015,15 +1017,7 @@
           <w:color w:val="808080" w:themeColor="background1" w:themeShade="80"/>
           <w:sz w:val="18"/>
         </w:rPr>
-        <w:t>Referências</w:t>
-      </w:r>
-      <w:r>
-        <w:rPr>
-          <w:rFonts w:cs="Arial"/>
-          <w:color w:val="808080" w:themeColor="background1" w:themeShade="80"/>
-          <w:sz w:val="18"/>
-        </w:rPr>
-        <w:t>:</w:t>
+        <w:t>Referências:</w:t>
       </w:r>
     </w:p>
     <w:p>
@@ -1294,28 +1288,27 @@
           <w:szCs w:val="24"/>
         </w:rPr>
       </w:pPr>
-      <w:bookmarkStart w:id="0" w:name="_GoBack"/>
-      <w:bookmarkEnd w:id="0"/>
-      <w:r>
-        <w:rPr>
-          <w:rFonts w:cs="Arial"/>
+      <w:r>
+        <w:rPr>
+          <w:rFonts w:cs="Arial"/>
+          <w:b/>
           <w:noProof/>
           <w:sz w:val="24"/>
           <w:lang w:eastAsia="pt-BR"/>
         </w:rPr>
         <w:drawing>
-          <wp:anchor distT="0" distB="0" distL="114300" distR="114300" simplePos="0" relativeHeight="251660288" behindDoc="0" locked="0" layoutInCell="1" allowOverlap="1">
+          <wp:anchor distT="0" distB="0" distL="114300" distR="114300" simplePos="0" relativeHeight="251662336" behindDoc="0" locked="0" layoutInCell="1" allowOverlap="1">
             <wp:simplePos x="0" y="0"/>
             <wp:positionH relativeFrom="column">
-              <wp:posOffset>-908685</wp:posOffset>
+              <wp:posOffset>-750570</wp:posOffset>
             </wp:positionH>
             <wp:positionV relativeFrom="paragraph">
-              <wp:posOffset>263525</wp:posOffset>
+              <wp:posOffset>212090</wp:posOffset>
             </wp:positionV>
-            <wp:extent cx="7271385" cy="4067175"/>
-            <wp:effectExtent l="0" t="0" r="5715" b="9525"/>
+            <wp:extent cx="6881495" cy="3848735"/>
+            <wp:effectExtent l="0" t="0" r="0" b="0"/>
             <wp:wrapSquare wrapText="bothSides"/>
-            <wp:docPr id="4" name="Imagem 4"/>
+            <wp:docPr id="3" name="Imagem 3"/>
             <wp:cNvGraphicFramePr>
               <a:graphicFrameLocks xmlns:a="http://schemas.openxmlformats.org/drawingml/2006/main" noChangeAspect="1"/>
             </wp:cNvGraphicFramePr>
@@ -1344,7 +1337,7 @@
                   <pic:spPr bwMode="auto">
                     <a:xfrm>
                       <a:off x="0" y="0"/>
-                      <a:ext cx="7271385" cy="4067175"/>
+                      <a:ext cx="6881495" cy="3848735"/>
                     </a:xfrm>
                     <a:prstGeom prst="rect">
                       <a:avLst/>
@@ -1374,6 +1367,8 @@
         </w:rPr>
         <w:t>Diagrama de Arquitetura (desenho da solução):</w:t>
       </w:r>
+      <w:bookmarkStart w:id="0" w:name="_GoBack"/>
+      <w:bookmarkEnd w:id="0"/>
     </w:p>
     <w:sectPr>
       <w:footerReference w:type="default" r:id="rId12"/>
@@ -2123,6 +2118,7 @@
   <w:style w:type="character" w:default="1" w:styleId="Fontepargpadro">
     <w:name w:val="Default Paragraph Font"/>
     <w:uiPriority w:val="1"/>
+    <w:semiHidden/>
     <w:unhideWhenUsed/>
   </w:style>
   <w:style w:type="table" w:default="1" w:styleId="Tabelanormal">
@@ -2618,7 +2614,7 @@
 </file>
 
 <file path=customXml/itemProps1.xml><?xml version="1.0" encoding="utf-8"?>
-<ds:datastoreItem xmlns:ds="http://schemas.openxmlformats.org/officeDocument/2006/customXml" ds:itemID="{8CB4B993-C94E-41FB-BA0B-7F57C9AE37B6}">
+<ds:datastoreItem xmlns:ds="http://schemas.openxmlformats.org/officeDocument/2006/customXml" ds:itemID="{32E96A98-E1F7-4D48-A1CA-1729E82696BF}">
   <ds:schemaRefs>
     <ds:schemaRef ds:uri="http://schemas.openxmlformats.org/officeDocument/2006/bibliography"/>
   </ds:schemaRefs>

</xml_diff>